<commit_message>
fix bug with save docx
</commit_message>
<xml_diff>
--- a/origin.docx
+++ b/origin.docx
@@ -135,7 +135,11 @@
       </w:pPr>
       <w:r>
         <w:rPr/>
-        <w:t>Рисунок 1 – приложение</w:t>
+        <w:t>р</w:t>
+      </w:r>
+      <w:r>
+        <w:rPr/>
+        <w:t>исунок 1 – приложение</w:t>
       </w:r>
     </w:p>
     <w:p>
@@ -204,7 +208,11 @@
       </w:pPr>
       <w:r>
         <w:rPr/>
-        <w:t>Рисунок 2 – код</w:t>
+        <w:t>р</w:t>
+      </w:r>
+      <w:r>
+        <w:rPr/>
+        <w:t>исунок 2 – код</w:t>
       </w:r>
     </w:p>
     <w:p>
@@ -274,7 +282,7 @@
       </w:pPr>
       <w:r>
         <w:rPr/>
-        <w:t>Рисунок 3 – горизонтальный скролл</w:t>
+        <w:t>рисунок 3 – горизонтальный скролл</w:t>
       </w:r>
     </w:p>
     <w:p>

</xml_diff>